<commit_message>
added exercise 4 - partially done
</commit_message>
<xml_diff>
--- a/Assignment2.docx
+++ b/Assignment2.docx
@@ -28,7 +28,19 @@
         <w:rPr>
           <w:lang w:val="en-US"/>
         </w:rPr>
-        <w:t xml:space="preserve">Jacob Munkholm, </w:t>
+        <w:t>Jacob Munkholm</w:t>
+      </w:r>
+      <w:r>
+        <w:rPr>
+          <w:lang w:val="en-US"/>
+        </w:rPr>
+        <w:t xml:space="preserve"> Hansen</w:t>
+      </w:r>
+      <w:r>
+        <w:rPr>
+          <w:lang w:val="en-US"/>
+        </w:rPr>
+        <w:t xml:space="preserve">, </w:t>
       </w:r>
       <w:r>
         <w:rPr>
@@ -306,7 +318,7 @@
     </w:p>
     <w:p>
       <w:pPr>
-        <w:pStyle w:val="Heading1"/>
+        <w:pStyle w:val="Overskrift1"/>
         <w:rPr>
           <w:sz w:val="28"/>
           <w:szCs w:val="24"/>
@@ -403,7 +415,7 @@
     </w:p>
     <w:p>
       <w:pPr>
-        <w:pStyle w:val="Caption"/>
+        <w:pStyle w:val="Billedtekst"/>
         <w:jc w:val="center"/>
         <w:rPr>
           <w:lang w:val="en-US"/>
@@ -412,24 +424,14 @@
       <w:r>
         <w:t xml:space="preserve">Figure </w:t>
       </w:r>
-      <w:r>
-        <w:fldChar w:fldCharType="begin"/>
-      </w:r>
-      <w:r>
-        <w:instrText xml:space="preserve"> SEQ Figure \* ARABIC </w:instrText>
-      </w:r>
-      <w:r>
-        <w:fldChar w:fldCharType="separate"/>
-      </w:r>
-      <w:r>
-        <w:rPr>
-          <w:noProof/>
-        </w:rPr>
-        <w:t>1</w:t>
-      </w:r>
-      <w:r>
-        <w:fldChar w:fldCharType="end"/>
-      </w:r>
+      <w:fldSimple w:instr=" SEQ Figure \* ARABIC ">
+        <w:r>
+          <w:rPr>
+            <w:noProof/>
+          </w:rPr>
+          <w:t>1</w:t>
+        </w:r>
+      </w:fldSimple>
       <w:r>
         <w:t xml:space="preserve"> - main program</w:t>
       </w:r>
@@ -558,7 +560,7 @@
     </w:p>
     <w:p>
       <w:pPr>
-        <w:pStyle w:val="Caption"/>
+        <w:pStyle w:val="Billedtekst"/>
         <w:jc w:val="center"/>
         <w:rPr>
           <w:lang w:val="en-US"/>
@@ -717,7 +719,7 @@
     </w:p>
     <w:p>
       <w:pPr>
-        <w:pStyle w:val="Heading1"/>
+        <w:pStyle w:val="Overskrift1"/>
         <w:rPr>
           <w:sz w:val="28"/>
           <w:lang w:val="en-US"/>
@@ -733,16 +735,657 @@
     </w:p>
     <w:p>
       <w:pPr>
-        <w:rPr>
-          <w:lang w:val="en-US"/>
-        </w:rPr>
+        <w:pStyle w:val="Overskrift2"/>
+      </w:pPr>
+      <w:proofErr w:type="spellStart"/>
+      <w:r>
+        <w:t>Exercise</w:t>
+      </w:r>
+      <w:proofErr w:type="spellEnd"/>
+      <w:r>
+        <w:t xml:space="preserve"> 4</w:t>
+      </w:r>
+    </w:p>
+    <w:p/>
+    <w:p>
+      <w:pPr>
+        <w:jc w:val="center"/>
+      </w:pPr>
+      <w:r>
+        <w:rPr>
+          <w:noProof/>
+        </w:rPr>
+        <w:drawing>
+          <wp:inline distT="0" distB="0" distL="0" distR="0" wp14:anchorId="61071025" wp14:editId="6703477C">
+            <wp:extent cx="2923256" cy="1917700"/>
+            <wp:effectExtent l="0" t="0" r="0" b="6350"/>
+            <wp:docPr id="5" name="Billede 5"/>
+            <wp:cNvGraphicFramePr>
+              <a:graphicFrameLocks xmlns:a="http://schemas.openxmlformats.org/drawingml/2006/main" noChangeAspect="1"/>
+            </wp:cNvGraphicFramePr>
+            <a:graphic xmlns:a="http://schemas.openxmlformats.org/drawingml/2006/main">
+              <a:graphicData uri="http://schemas.openxmlformats.org/drawingml/2006/picture">
+                <pic:pic xmlns:pic="http://schemas.openxmlformats.org/drawingml/2006/picture">
+                  <pic:nvPicPr>
+                    <pic:cNvPr id="1" name=""/>
+                    <pic:cNvPicPr/>
+                  </pic:nvPicPr>
+                  <pic:blipFill>
+                    <a:blip r:embed="rId7"/>
+                    <a:stretch>
+                      <a:fillRect/>
+                    </a:stretch>
+                  </pic:blipFill>
+                  <pic:spPr>
+                    <a:xfrm>
+                      <a:off x="0" y="0"/>
+                      <a:ext cx="2963785" cy="1944288"/>
+                    </a:xfrm>
+                    <a:prstGeom prst="rect">
+                      <a:avLst/>
+                    </a:prstGeom>
+                  </pic:spPr>
+                </pic:pic>
+              </a:graphicData>
+            </a:graphic>
+          </wp:inline>
+        </w:drawing>
+      </w:r>
+    </w:p>
+    <w:p>
+      <w:pPr>
+        <w:rPr>
+          <w:lang w:val="en-US"/>
+        </w:rPr>
+      </w:pPr>
+      <w:r>
+        <w:rPr>
+          <w:lang w:val="en-US"/>
+        </w:rPr>
+        <w:t>“</w:t>
+      </w:r>
+      <w:proofErr w:type="spellStart"/>
+      <w:r>
+        <w:rPr>
+          <w:lang w:val="en-US"/>
+        </w:rPr>
+        <w:t>set_input_</w:t>
+      </w:r>
+      <w:proofErr w:type="gramStart"/>
+      <w:r>
+        <w:rPr>
+          <w:lang w:val="en-US"/>
+        </w:rPr>
+        <w:t>matrices</w:t>
+      </w:r>
+      <w:proofErr w:type="spellEnd"/>
+      <w:r>
+        <w:rPr>
+          <w:lang w:val="en-US"/>
+        </w:rPr>
+        <w:t>(</w:t>
+      </w:r>
+      <w:proofErr w:type="gramEnd"/>
+      <w:r>
+        <w:rPr>
+          <w:lang w:val="en-US"/>
+        </w:rPr>
+        <w:t>…)” has been split into two separate functions “</w:t>
+      </w:r>
+      <w:proofErr w:type="spellStart"/>
+      <w:r>
+        <w:rPr>
+          <w:lang w:val="en-US"/>
+        </w:rPr>
+        <w:t>set_input_matrix_a</w:t>
+      </w:r>
+      <w:proofErr w:type="spellEnd"/>
+      <w:r>
+        <w:rPr>
+          <w:lang w:val="en-US"/>
+        </w:rPr>
+        <w:t>(…)” and “</w:t>
+      </w:r>
+      <w:proofErr w:type="spellStart"/>
+      <w:r>
+        <w:rPr>
+          <w:lang w:val="en-US"/>
+        </w:rPr>
+        <w:t>set_input_matrix_b_t</w:t>
+      </w:r>
+      <w:proofErr w:type="spellEnd"/>
+      <w:r>
+        <w:rPr>
+          <w:lang w:val="en-US"/>
+        </w:rPr>
+        <w:t>(…)”.</w:t>
+      </w:r>
+    </w:p>
+    <w:p>
+      <w:pPr>
+        <w:rPr>
+          <w:lang w:val="en-US"/>
+        </w:rPr>
+      </w:pPr>
+      <w:r>
+        <w:rPr>
+          <w:lang w:val="en-US"/>
+        </w:rPr>
+        <w:t xml:space="preserve">Matrix a is set </w:t>
+      </w:r>
+      <w:r>
+        <w:rPr>
+          <w:lang w:val="en-US"/>
+        </w:rPr>
+        <w:t>so that it reflects the matrix in the guidelines:</w:t>
+      </w:r>
+    </w:p>
+    <w:p>
+      <w:pPr>
+        <w:jc w:val="center"/>
+      </w:pPr>
+      <w:r>
+        <w:rPr>
+          <w:noProof/>
+        </w:rPr>
+        <w:drawing>
+          <wp:inline distT="0" distB="0" distL="0" distR="0" wp14:anchorId="03DA5D68" wp14:editId="6B3E0DD5">
+            <wp:extent cx="2885532" cy="2641600"/>
+            <wp:effectExtent l="0" t="0" r="0" b="6350"/>
+            <wp:docPr id="10" name="Billede 10"/>
+            <wp:cNvGraphicFramePr>
+              <a:graphicFrameLocks xmlns:a="http://schemas.openxmlformats.org/drawingml/2006/main" noChangeAspect="1"/>
+            </wp:cNvGraphicFramePr>
+            <a:graphic xmlns:a="http://schemas.openxmlformats.org/drawingml/2006/main">
+              <a:graphicData uri="http://schemas.openxmlformats.org/drawingml/2006/picture">
+                <pic:pic xmlns:pic="http://schemas.openxmlformats.org/drawingml/2006/picture">
+                  <pic:nvPicPr>
+                    <pic:cNvPr id="1" name=""/>
+                    <pic:cNvPicPr/>
+                  </pic:nvPicPr>
+                  <pic:blipFill>
+                    <a:blip r:embed="rId8"/>
+                    <a:stretch>
+                      <a:fillRect/>
+                    </a:stretch>
+                  </pic:blipFill>
+                  <pic:spPr>
+                    <a:xfrm>
+                      <a:off x="0" y="0"/>
+                      <a:ext cx="2900131" cy="2654965"/>
+                    </a:xfrm>
+                    <a:prstGeom prst="rect">
+                      <a:avLst/>
+                    </a:prstGeom>
+                  </pic:spPr>
+                </pic:pic>
+              </a:graphicData>
+            </a:graphic>
+          </wp:inline>
+        </w:drawing>
+      </w:r>
+    </w:p>
+    <w:p>
+      <w:pPr>
+        <w:rPr>
+          <w:lang w:val="en-US"/>
+        </w:rPr>
+      </w:pPr>
+      <w:r>
+        <w:rPr>
+          <w:lang w:val="en-US"/>
+        </w:rPr>
+        <w:t>The same is done f</w:t>
+      </w:r>
+      <w:r>
+        <w:rPr>
+          <w:lang w:val="en-US"/>
+        </w:rPr>
+        <w:t xml:space="preserve">or matrix </w:t>
+      </w:r>
+      <w:proofErr w:type="spellStart"/>
+      <w:r>
+        <w:rPr>
+          <w:lang w:val="en-US"/>
+        </w:rPr>
+        <w:t>b_t</w:t>
+      </w:r>
+      <w:proofErr w:type="spellEnd"/>
+      <w:r>
+        <w:rPr>
+          <w:lang w:val="en-US"/>
+        </w:rPr>
+        <w:t xml:space="preserve">. Notice, however, that since </w:t>
+      </w:r>
+      <w:proofErr w:type="spellStart"/>
+      <w:r>
+        <w:rPr>
+          <w:lang w:val="en-US"/>
+        </w:rPr>
+        <w:t>b_t</w:t>
+      </w:r>
+      <w:proofErr w:type="spellEnd"/>
+      <w:r>
+        <w:rPr>
+          <w:lang w:val="en-US"/>
+        </w:rPr>
+        <w:t xml:space="preserve"> is b transposed, the rows from the matrix in the guidelines </w:t>
+      </w:r>
+      <w:r>
+        <w:rPr>
+          <w:lang w:val="en-US"/>
+        </w:rPr>
+        <w:t xml:space="preserve">corresponds to the columns of </w:t>
+      </w:r>
+      <w:proofErr w:type="spellStart"/>
+      <w:r>
+        <w:rPr>
+          <w:lang w:val="en-US"/>
+        </w:rPr>
+        <w:t>b_t</w:t>
+      </w:r>
+      <w:proofErr w:type="spellEnd"/>
+      <w:r>
+        <w:rPr>
+          <w:lang w:val="en-US"/>
+        </w:rPr>
+        <w:t xml:space="preserve">, so that all values of </w:t>
+      </w:r>
+      <w:proofErr w:type="gramStart"/>
+      <w:r>
+        <w:rPr>
+          <w:lang w:val="en-US"/>
+        </w:rPr>
+        <w:t>comp[</w:t>
+      </w:r>
+      <w:proofErr w:type="gramEnd"/>
+      <w:r>
+        <w:rPr>
+          <w:lang w:val="en-US"/>
+        </w:rPr>
+        <w:t>0] are set to 1, comp[1] to 2, etc.:</w:t>
+      </w:r>
+    </w:p>
+    <w:p>
+      <w:pPr>
+        <w:jc w:val="center"/>
+      </w:pPr>
+      <w:r>
+        <w:rPr>
+          <w:noProof/>
+        </w:rPr>
+        <w:lastRenderedPageBreak/>
+        <w:drawing>
+          <wp:inline distT="0" distB="0" distL="0" distR="0" wp14:anchorId="46A5A747" wp14:editId="5C0F3538">
+            <wp:extent cx="3009900" cy="2529231"/>
+            <wp:effectExtent l="0" t="0" r="0" b="4445"/>
+            <wp:docPr id="11" name="Billede 11"/>
+            <wp:cNvGraphicFramePr>
+              <a:graphicFrameLocks xmlns:a="http://schemas.openxmlformats.org/drawingml/2006/main" noChangeAspect="1"/>
+            </wp:cNvGraphicFramePr>
+            <a:graphic xmlns:a="http://schemas.openxmlformats.org/drawingml/2006/main">
+              <a:graphicData uri="http://schemas.openxmlformats.org/drawingml/2006/picture">
+                <pic:pic xmlns:pic="http://schemas.openxmlformats.org/drawingml/2006/picture">
+                  <pic:nvPicPr>
+                    <pic:cNvPr id="1" name=""/>
+                    <pic:cNvPicPr/>
+                  </pic:nvPicPr>
+                  <pic:blipFill>
+                    <a:blip r:embed="rId9"/>
+                    <a:stretch>
+                      <a:fillRect/>
+                    </a:stretch>
+                  </pic:blipFill>
+                  <pic:spPr>
+                    <a:xfrm>
+                      <a:off x="0" y="0"/>
+                      <a:ext cx="3052214" cy="2564787"/>
+                    </a:xfrm>
+                    <a:prstGeom prst="rect">
+                      <a:avLst/>
+                    </a:prstGeom>
+                  </pic:spPr>
+                </pic:pic>
+              </a:graphicData>
+            </a:graphic>
+          </wp:inline>
+        </w:drawing>
+      </w:r>
+    </w:p>
+    <w:p>
+      <w:pPr>
+        <w:rPr>
+          <w:lang w:val="en-US"/>
+        </w:rPr>
+      </w:pPr>
+      <w:r>
+        <w:rPr>
+          <w:lang w:val="en-US"/>
+        </w:rPr>
+        <w:t xml:space="preserve">The two functions are then called </w:t>
+      </w:r>
+      <w:proofErr w:type="gramStart"/>
+      <w:r>
+        <w:rPr>
+          <w:lang w:val="en-US"/>
+        </w:rPr>
+        <w:t>inside ”</w:t>
+      </w:r>
+      <w:proofErr w:type="spellStart"/>
+      <w:r>
+        <w:rPr>
+          <w:lang w:val="en-US"/>
+        </w:rPr>
+        <w:t>set</w:t>
+      </w:r>
+      <w:proofErr w:type="gramEnd"/>
+      <w:r>
+        <w:rPr>
+          <w:lang w:val="en-US"/>
+        </w:rPr>
+        <w:t>_input_matrices</w:t>
+      </w:r>
+      <w:proofErr w:type="spellEnd"/>
+      <w:r>
+        <w:rPr>
+          <w:lang w:val="en-US"/>
+        </w:rPr>
+        <w:t>(…)”:</w:t>
+      </w:r>
+    </w:p>
+    <w:p>
+      <w:pPr>
+        <w:jc w:val="center"/>
+      </w:pPr>
+      <w:r>
+        <w:rPr>
+          <w:noProof/>
+        </w:rPr>
+        <w:drawing>
+          <wp:inline distT="0" distB="0" distL="0" distR="0" wp14:anchorId="4E798ACC" wp14:editId="27CE8BB4">
+            <wp:extent cx="3689350" cy="640028"/>
+            <wp:effectExtent l="0" t="0" r="0" b="8255"/>
+            <wp:docPr id="4" name="Billede 4"/>
+            <wp:cNvGraphicFramePr>
+              <a:graphicFrameLocks xmlns:a="http://schemas.openxmlformats.org/drawingml/2006/main" noChangeAspect="1"/>
+            </wp:cNvGraphicFramePr>
+            <a:graphic xmlns:a="http://schemas.openxmlformats.org/drawingml/2006/main">
+              <a:graphicData uri="http://schemas.openxmlformats.org/drawingml/2006/picture">
+                <pic:pic xmlns:pic="http://schemas.openxmlformats.org/drawingml/2006/picture">
+                  <pic:nvPicPr>
+                    <pic:cNvPr id="1" name=""/>
+                    <pic:cNvPicPr/>
+                  </pic:nvPicPr>
+                  <pic:blipFill>
+                    <a:blip r:embed="rId10"/>
+                    <a:stretch>
+                      <a:fillRect/>
+                    </a:stretch>
+                  </pic:blipFill>
+                  <pic:spPr>
+                    <a:xfrm>
+                      <a:off x="0" y="0"/>
+                      <a:ext cx="3777181" cy="655265"/>
+                    </a:xfrm>
+                    <a:prstGeom prst="rect">
+                      <a:avLst/>
+                    </a:prstGeom>
+                  </pic:spPr>
+                </pic:pic>
+              </a:graphicData>
+            </a:graphic>
+          </wp:inline>
+        </w:drawing>
+      </w:r>
+    </w:p>
+    <w:p>
+      <w:pPr>
+        <w:rPr>
+          <w:lang w:val="en-US"/>
+        </w:rPr>
+      </w:pPr>
+      <w:r>
+        <w:rPr>
+          <w:lang w:val="en-US"/>
+        </w:rPr>
+        <w:t xml:space="preserve">To display a matrix, the function </w:t>
+      </w:r>
+      <w:r>
+        <w:rPr>
+          <w:lang w:val="en-US"/>
+        </w:rPr>
+        <w:t>“</w:t>
+      </w:r>
+      <w:proofErr w:type="spellStart"/>
+      <w:r>
+        <w:rPr>
+          <w:lang w:val="en-US"/>
+        </w:rPr>
+        <w:t>display_</w:t>
+      </w:r>
+      <w:proofErr w:type="gramStart"/>
+      <w:r>
+        <w:rPr>
+          <w:lang w:val="en-US"/>
+        </w:rPr>
+        <w:t>matrix</w:t>
+      </w:r>
+      <w:proofErr w:type="spellEnd"/>
+      <w:r>
+        <w:rPr>
+          <w:lang w:val="en-US"/>
+        </w:rPr>
+        <w:t>(</w:t>
+      </w:r>
+      <w:proofErr w:type="gramEnd"/>
+      <w:r>
+        <w:rPr>
+          <w:lang w:val="en-US"/>
+        </w:rPr>
+        <w:t>…)” has been implemented to loop through each row “</w:t>
+      </w:r>
+      <w:proofErr w:type="spellStart"/>
+      <w:r>
+        <w:rPr>
+          <w:lang w:val="en-US"/>
+        </w:rPr>
+        <w:t>i</w:t>
+      </w:r>
+      <w:proofErr w:type="spellEnd"/>
+      <w:r>
+        <w:rPr>
+          <w:lang w:val="en-US"/>
+        </w:rPr>
+        <w:t>” and each row “j” and printing the value of each row-column element to the UART by calling “</w:t>
+      </w:r>
+      <w:proofErr w:type="spellStart"/>
+      <w:r>
+        <w:rPr>
+          <w:lang w:val="en-US"/>
+        </w:rPr>
+        <w:t>xil_printf</w:t>
+      </w:r>
+      <w:proofErr w:type="spellEnd"/>
+      <w:r>
+        <w:rPr>
+          <w:lang w:val="en-US"/>
+        </w:rPr>
+        <w:t>(…)”:</w:t>
+      </w:r>
+    </w:p>
+    <w:p>
+      <w:pPr>
+        <w:jc w:val="center"/>
+      </w:pPr>
+      <w:r>
+        <w:rPr>
+          <w:noProof/>
+        </w:rPr>
+        <w:drawing>
+          <wp:inline distT="0" distB="0" distL="0" distR="0" wp14:anchorId="39D238D4" wp14:editId="50DAFEF2">
+            <wp:extent cx="3575050" cy="1990234"/>
+            <wp:effectExtent l="0" t="0" r="6350" b="0"/>
+            <wp:docPr id="6" name="Billede 6"/>
+            <wp:cNvGraphicFramePr>
+              <a:graphicFrameLocks xmlns:a="http://schemas.openxmlformats.org/drawingml/2006/main" noChangeAspect="1"/>
+            </wp:cNvGraphicFramePr>
+            <a:graphic xmlns:a="http://schemas.openxmlformats.org/drawingml/2006/main">
+              <a:graphicData uri="http://schemas.openxmlformats.org/drawingml/2006/picture">
+                <pic:pic xmlns:pic="http://schemas.openxmlformats.org/drawingml/2006/picture">
+                  <pic:nvPicPr>
+                    <pic:cNvPr id="1" name=""/>
+                    <pic:cNvPicPr/>
+                  </pic:nvPicPr>
+                  <pic:blipFill>
+                    <a:blip r:embed="rId11"/>
+                    <a:stretch>
+                      <a:fillRect/>
+                    </a:stretch>
+                  </pic:blipFill>
+                  <pic:spPr>
+                    <a:xfrm>
+                      <a:off x="0" y="0"/>
+                      <a:ext cx="3602873" cy="2005723"/>
+                    </a:xfrm>
+                    <a:prstGeom prst="rect">
+                      <a:avLst/>
+                    </a:prstGeom>
+                  </pic:spPr>
+                </pic:pic>
+              </a:graphicData>
+            </a:graphic>
+          </wp:inline>
+        </w:drawing>
+      </w:r>
+    </w:p>
+    <w:p>
+      <w:pPr>
+        <w:jc w:val="center"/>
       </w:pPr>
       <w:bookmarkStart w:id="0" w:name="_GoBack"/>
       <w:bookmarkEnd w:id="0"/>
     </w:p>
     <w:p>
       <w:pPr>
-        <w:pStyle w:val="Heading1"/>
+        <w:jc w:val="center"/>
+      </w:pPr>
+      <w:r>
+        <w:rPr>
+          <w:noProof/>
+        </w:rPr>
+        <w:lastRenderedPageBreak/>
+        <w:drawing>
+          <wp:inline distT="0" distB="0" distL="0" distR="0" wp14:anchorId="7C737343" wp14:editId="7419BA03">
+            <wp:extent cx="4914900" cy="2021953"/>
+            <wp:effectExtent l="0" t="0" r="0" b="0"/>
+            <wp:docPr id="7" name="Billede 7"/>
+            <wp:cNvGraphicFramePr>
+              <a:graphicFrameLocks xmlns:a="http://schemas.openxmlformats.org/drawingml/2006/main" noChangeAspect="1"/>
+            </wp:cNvGraphicFramePr>
+            <a:graphic xmlns:a="http://schemas.openxmlformats.org/drawingml/2006/main">
+              <a:graphicData uri="http://schemas.openxmlformats.org/drawingml/2006/picture">
+                <pic:pic xmlns:pic="http://schemas.openxmlformats.org/drawingml/2006/picture">
+                  <pic:nvPicPr>
+                    <pic:cNvPr id="1" name=""/>
+                    <pic:cNvPicPr/>
+                  </pic:nvPicPr>
+                  <pic:blipFill>
+                    <a:blip r:embed="rId12"/>
+                    <a:stretch>
+                      <a:fillRect/>
+                    </a:stretch>
+                  </pic:blipFill>
+                  <pic:spPr>
+                    <a:xfrm>
+                      <a:off x="0" y="0"/>
+                      <a:ext cx="4942722" cy="2033399"/>
+                    </a:xfrm>
+                    <a:prstGeom prst="rect">
+                      <a:avLst/>
+                    </a:prstGeom>
+                  </pic:spPr>
+                </pic:pic>
+              </a:graphicData>
+            </a:graphic>
+          </wp:inline>
+        </w:drawing>
+      </w:r>
+    </w:p>
+    <w:p>
+      <w:pPr>
+        <w:jc w:val="center"/>
+      </w:pPr>
+    </w:p>
+    <w:p>
+      <w:pPr>
+        <w:jc w:val="center"/>
+      </w:pPr>
+      <w:r>
+        <w:rPr>
+          <w:noProof/>
+        </w:rPr>
+        <w:drawing>
+          <wp:inline distT="0" distB="0" distL="0" distR="0" wp14:anchorId="1A01FBDB" wp14:editId="5927B049">
+            <wp:extent cx="1754316" cy="2413000"/>
+            <wp:effectExtent l="0" t="0" r="0" b="6350"/>
+            <wp:docPr id="8" name="Billede 8"/>
+            <wp:cNvGraphicFramePr>
+              <a:graphicFrameLocks xmlns:a="http://schemas.openxmlformats.org/drawingml/2006/main" noChangeAspect="1"/>
+            </wp:cNvGraphicFramePr>
+            <a:graphic xmlns:a="http://schemas.openxmlformats.org/drawingml/2006/main">
+              <a:graphicData uri="http://schemas.openxmlformats.org/drawingml/2006/picture">
+                <pic:pic xmlns:pic="http://schemas.openxmlformats.org/drawingml/2006/picture">
+                  <pic:nvPicPr>
+                    <pic:cNvPr id="1" name=""/>
+                    <pic:cNvPicPr/>
+                  </pic:nvPicPr>
+                  <pic:blipFill>
+                    <a:blip r:embed="rId13"/>
+                    <a:stretch>
+                      <a:fillRect/>
+                    </a:stretch>
+                  </pic:blipFill>
+                  <pic:spPr>
+                    <a:xfrm>
+                      <a:off x="0" y="0"/>
+                      <a:ext cx="1763696" cy="2425902"/>
+                    </a:xfrm>
+                    <a:prstGeom prst="rect">
+                      <a:avLst/>
+                    </a:prstGeom>
+                  </pic:spPr>
+                </pic:pic>
+              </a:graphicData>
+            </a:graphic>
+          </wp:inline>
+        </w:drawing>
+      </w:r>
+    </w:p>
+    <w:p>
+      <w:pPr>
+        <w:jc w:val="center"/>
+      </w:pPr>
+    </w:p>
+    <w:p>
+      <w:pPr>
+        <w:jc w:val="center"/>
+      </w:pPr>
+    </w:p>
+    <w:p>
+      <w:pPr>
+        <w:jc w:val="center"/>
+      </w:pPr>
+    </w:p>
+    <w:p>
+      <w:pPr>
+        <w:rPr>
+          <w:lang w:val="en-US"/>
+        </w:rPr>
+      </w:pPr>
+    </w:p>
+    <w:p>
+      <w:pPr>
+        <w:pStyle w:val="Overskrift1"/>
         <w:rPr>
           <w:sz w:val="28"/>
           <w:lang w:val="en-US"/>
@@ -765,7 +1408,63 @@
     </w:p>
     <w:p>
       <w:pPr>
-        <w:pStyle w:val="Heading1"/>
+        <w:jc w:val="center"/>
+        <w:rPr>
+          <w:lang w:val="en-US"/>
+        </w:rPr>
+      </w:pPr>
+      <w:r>
+        <w:rPr>
+          <w:noProof/>
+        </w:rPr>
+        <w:lastRenderedPageBreak/>
+        <w:drawing>
+          <wp:inline distT="0" distB="0" distL="0" distR="0" wp14:anchorId="7563D898" wp14:editId="12792C05">
+            <wp:extent cx="1803400" cy="2462207"/>
+            <wp:effectExtent l="0" t="0" r="6350" b="0"/>
+            <wp:docPr id="9" name="Billede 9"/>
+            <wp:cNvGraphicFramePr>
+              <a:graphicFrameLocks xmlns:a="http://schemas.openxmlformats.org/drawingml/2006/main" noChangeAspect="1"/>
+            </wp:cNvGraphicFramePr>
+            <a:graphic xmlns:a="http://schemas.openxmlformats.org/drawingml/2006/main">
+              <a:graphicData uri="http://schemas.openxmlformats.org/drawingml/2006/picture">
+                <pic:pic xmlns:pic="http://schemas.openxmlformats.org/drawingml/2006/picture">
+                  <pic:nvPicPr>
+                    <pic:cNvPr id="1" name=""/>
+                    <pic:cNvPicPr/>
+                  </pic:nvPicPr>
+                  <pic:blipFill>
+                    <a:blip r:embed="rId14"/>
+                    <a:stretch>
+                      <a:fillRect/>
+                    </a:stretch>
+                  </pic:blipFill>
+                  <pic:spPr>
+                    <a:xfrm>
+                      <a:off x="0" y="0"/>
+                      <a:ext cx="1821986" cy="2487582"/>
+                    </a:xfrm>
+                    <a:prstGeom prst="rect">
+                      <a:avLst/>
+                    </a:prstGeom>
+                  </pic:spPr>
+                </pic:pic>
+              </a:graphicData>
+            </a:graphic>
+          </wp:inline>
+        </w:drawing>
+      </w:r>
+    </w:p>
+    <w:p>
+      <w:pPr>
+        <w:rPr>
+          <w:lang w:val="en-US"/>
+        </w:rPr>
+      </w:pPr>
+    </w:p>
+    <w:p>
+      <w:pPr>
+        <w:pStyle w:val="Overskrift1"/>
         <w:rPr>
           <w:sz w:val="28"/>
           <w:lang w:val="en-US"/>
@@ -790,7 +1489,7 @@
     </w:p>
     <w:p>
       <w:pPr>
-        <w:pStyle w:val="Heading1"/>
+        <w:pStyle w:val="Overskrift1"/>
         <w:rPr>
           <w:sz w:val="28"/>
           <w:lang w:val="en-US"/>
@@ -1205,11 +1904,11 @@
     <w:name w:val="Normal"/>
     <w:qFormat/>
   </w:style>
-  <w:style w:type="paragraph" w:styleId="Heading1">
+  <w:style w:type="paragraph" w:styleId="Overskrift1">
     <w:name w:val="heading 1"/>
     <w:basedOn w:val="Normal"/>
     <w:next w:val="Normal"/>
-    <w:link w:val="Heading1Char"/>
+    <w:link w:val="Overskrift1Tegn"/>
     <w:uiPriority w:val="9"/>
     <w:qFormat/>
     <w:rsid w:val="00412B6D"/>
@@ -1226,11 +1925,11 @@
       <w:szCs w:val="32"/>
     </w:rPr>
   </w:style>
-  <w:style w:type="paragraph" w:styleId="Heading2">
+  <w:style w:type="paragraph" w:styleId="Overskrift2">
     <w:name w:val="heading 2"/>
     <w:basedOn w:val="Normal"/>
     <w:next w:val="Normal"/>
-    <w:link w:val="Heading2Char"/>
+    <w:link w:val="Overskrift2Tegn"/>
     <w:uiPriority w:val="9"/>
     <w:unhideWhenUsed/>
     <w:qFormat/>
@@ -1248,13 +1947,13 @@
       <w:szCs w:val="26"/>
     </w:rPr>
   </w:style>
-  <w:style w:type="character" w:default="1" w:styleId="DefaultParagraphFont">
+  <w:style w:type="character" w:default="1" w:styleId="Standardskrifttypeiafsnit">
     <w:name w:val="Default Paragraph Font"/>
     <w:uiPriority w:val="1"/>
     <w:semiHidden/>
     <w:unhideWhenUsed/>
   </w:style>
-  <w:style w:type="table" w:default="1" w:styleId="TableNormal">
+  <w:style w:type="table" w:default="1" w:styleId="Tabel-Normal">
     <w:name w:val="Normal Table"/>
     <w:uiPriority w:val="99"/>
     <w:semiHidden/>
@@ -1269,7 +1968,7 @@
       </w:tblCellMar>
     </w:tblPr>
   </w:style>
-  <w:style w:type="numbering" w:default="1" w:styleId="NoList">
+  <w:style w:type="numbering" w:default="1" w:styleId="Ingenoversigt">
     <w:name w:val="No List"/>
     <w:uiPriority w:val="99"/>
     <w:semiHidden/>
@@ -1291,10 +1990,10 @@
       <w:szCs w:val="24"/>
     </w:rPr>
   </w:style>
-  <w:style w:type="character" w:customStyle="1" w:styleId="Heading2Char">
-    <w:name w:val="Heading 2 Char"/>
-    <w:basedOn w:val="DefaultParagraphFont"/>
-    <w:link w:val="Heading2"/>
+  <w:style w:type="character" w:customStyle="1" w:styleId="Overskrift2Tegn">
+    <w:name w:val="Overskrift 2 Tegn"/>
+    <w:basedOn w:val="Standardskrifttypeiafsnit"/>
+    <w:link w:val="Overskrift2"/>
     <w:uiPriority w:val="9"/>
     <w:rsid w:val="00867F87"/>
     <w:rPr>
@@ -1304,10 +2003,10 @@
       <w:szCs w:val="26"/>
     </w:rPr>
   </w:style>
-  <w:style w:type="paragraph" w:styleId="BalloonText">
+  <w:style w:type="paragraph" w:styleId="Markeringsbobletekst">
     <w:name w:val="Balloon Text"/>
     <w:basedOn w:val="Normal"/>
-    <w:link w:val="BalloonTextChar"/>
+    <w:link w:val="MarkeringsbobletekstTegn"/>
     <w:uiPriority w:val="99"/>
     <w:semiHidden/>
     <w:unhideWhenUsed/>
@@ -1321,10 +2020,10 @@
       <w:szCs w:val="18"/>
     </w:rPr>
   </w:style>
-  <w:style w:type="character" w:customStyle="1" w:styleId="BalloonTextChar">
-    <w:name w:val="Balloon Text Char"/>
-    <w:basedOn w:val="DefaultParagraphFont"/>
-    <w:link w:val="BalloonText"/>
+  <w:style w:type="character" w:customStyle="1" w:styleId="MarkeringsbobletekstTegn">
+    <w:name w:val="Markeringsbobletekst Tegn"/>
+    <w:basedOn w:val="Standardskrifttypeiafsnit"/>
+    <w:link w:val="Markeringsbobletekst"/>
     <w:uiPriority w:val="99"/>
     <w:semiHidden/>
     <w:rsid w:val="00DC0302"/>
@@ -1336,13 +2035,13 @@
   </w:style>
   <w:style w:type="character" w:customStyle="1" w:styleId="5yl5">
     <w:name w:val="_5yl5"/>
-    <w:basedOn w:val="DefaultParagraphFont"/>
+    <w:basedOn w:val="Standardskrifttypeiafsnit"/>
     <w:rsid w:val="00412B6D"/>
   </w:style>
-  <w:style w:type="character" w:customStyle="1" w:styleId="Heading1Char">
-    <w:name w:val="Heading 1 Char"/>
-    <w:basedOn w:val="DefaultParagraphFont"/>
-    <w:link w:val="Heading1"/>
+  <w:style w:type="character" w:customStyle="1" w:styleId="Overskrift1Tegn">
+    <w:name w:val="Overskrift 1 Tegn"/>
+    <w:basedOn w:val="Standardskrifttypeiafsnit"/>
+    <w:link w:val="Overskrift1"/>
     <w:uiPriority w:val="9"/>
     <w:rsid w:val="00412B6D"/>
     <w:rPr>
@@ -1354,7 +2053,7 @@
   </w:style>
   <w:style w:type="character" w:styleId="Hyperlink">
     <w:name w:val="Hyperlink"/>
-    <w:basedOn w:val="DefaultParagraphFont"/>
+    <w:basedOn w:val="Standardskrifttypeiafsnit"/>
     <w:uiPriority w:val="99"/>
     <w:semiHidden/>
     <w:unhideWhenUsed/>
@@ -1364,7 +2063,7 @@
       <w:u w:val="single"/>
     </w:rPr>
   </w:style>
-  <w:style w:type="paragraph" w:styleId="Caption">
+  <w:style w:type="paragraph" w:styleId="Billedtekst">
     <w:name w:val="caption"/>
     <w:basedOn w:val="Normal"/>
     <w:next w:val="Normal"/>

</xml_diff>

<commit_message>
exercise 4 still not done...
</commit_message>
<xml_diff>
--- a/Assignment2.docx
+++ b/Assignment2.docx
@@ -69,8 +69,6 @@
         </w:rPr>
         <w:t xml:space="preserve"> ‘Asian spy’</w:t>
       </w:r>
-      <w:bookmarkStart w:id="0" w:name="_GoBack"/>
-      <w:bookmarkEnd w:id="0"/>
       <w:r>
         <w:rPr>
           <w:rStyle w:val="5yl5"/>
@@ -223,7 +221,7 @@
     </w:p>
     <w:p>
       <w:pPr>
-        <w:pStyle w:val="Caption"/>
+        <w:pStyle w:val="Billedtekst"/>
         <w:jc w:val="center"/>
         <w:rPr>
           <w:bCs/>
@@ -434,7 +432,7 @@
     </w:p>
     <w:p>
       <w:pPr>
-        <w:pStyle w:val="Caption"/>
+        <w:pStyle w:val="Billedtekst"/>
         <w:jc w:val="center"/>
         <w:rPr>
           <w:lang w:val="en-US"/>
@@ -443,27 +441,14 @@
       <w:r>
         <w:t xml:space="preserve">Figure </w:t>
       </w:r>
-      <w:r>
-        <w:fldChar w:fldCharType="begin"/>
-      </w:r>
-      <w:r>
-        <w:instrText xml:space="preserve"> SEQ Figure \* ARABIC </w:instrText>
-      </w:r>
-      <w:r>
-        <w:fldChar w:fldCharType="separate"/>
-      </w:r>
-      <w:r>
-        <w:rPr>
-          <w:noProof/>
-        </w:rPr>
-        <w:t>2</w:t>
-      </w:r>
-      <w:r>
-        <w:rPr>
-          <w:noProof/>
-        </w:rPr>
-        <w:fldChar w:fldCharType="end"/>
-      </w:r>
+      <w:fldSimple w:instr=" SEQ Figure \* ARABIC ">
+        <w:r>
+          <w:rPr>
+            <w:noProof/>
+          </w:rPr>
+          <w:t>2</w:t>
+        </w:r>
+      </w:fldSimple>
       <w:r>
         <w:t xml:space="preserve"> - main program</w:t>
       </w:r>
@@ -592,7 +577,7 @@
     </w:p>
     <w:p>
       <w:pPr>
-        <w:pStyle w:val="Caption"/>
+        <w:pStyle w:val="Billedtekst"/>
         <w:jc w:val="center"/>
         <w:rPr>
           <w:lang w:val="en-US"/>
@@ -760,7 +745,7 @@
     </w:p>
     <w:p>
       <w:pPr>
-        <w:pStyle w:val="Heading1"/>
+        <w:pStyle w:val="Overskrift1"/>
         <w:rPr>
           <w:sz w:val="28"/>
           <w:lang w:val="en-US"/>
@@ -777,7 +762,7 @@
     </w:p>
     <w:p>
       <w:pPr>
-        <w:pStyle w:val="Heading2"/>
+        <w:pStyle w:val="Overskrift2"/>
         <w:rPr>
           <w:lang w:val="en-US"/>
         </w:rPr>
@@ -798,6 +783,7 @@
     </w:p>
     <w:p>
       <w:pPr>
+        <w:keepNext/>
         <w:jc w:val="center"/>
       </w:pPr>
       <w:r>
@@ -805,7 +791,7 @@
           <w:noProof/>
         </w:rPr>
         <w:drawing>
-          <wp:inline distT="0" distB="0" distL="0" distR="0" wp14:anchorId="61071025" wp14:editId="6703477C">
+          <wp:inline distT="0" distB="0" distL="0" distR="0" wp14:anchorId="42EF5B02" wp14:editId="738332CA">
             <wp:extent cx="2923256" cy="1917700"/>
             <wp:effectExtent l="0" t="0" r="0" b="6350"/>
             <wp:docPr id="5" name="Billede 5"/>
@@ -843,6 +829,36 @@
     </w:p>
     <w:p>
       <w:pPr>
+        <w:pStyle w:val="Billedtekst"/>
+        <w:jc w:val="center"/>
+        <w:rPr>
+          <w:lang w:val="en-US"/>
+        </w:rPr>
+      </w:pPr>
+      <w:proofErr w:type="spellStart"/>
+      <w:r>
+        <w:rPr>
+          <w:lang w:val="en-US"/>
+        </w:rPr>
+        <w:t>Figur</w:t>
+      </w:r>
+      <w:proofErr w:type="spellEnd"/>
+      <w:r>
+        <w:rPr>
+          <w:lang w:val="en-US"/>
+        </w:rPr>
+        <w:t xml:space="preserve"> 3 -</w:t>
+      </w:r>
+      <w:r>
+        <w:rPr>
+          <w:noProof/>
+          <w:lang w:val="en-US"/>
+        </w:rPr>
+        <w:t xml:space="preserve"> Matrix multiplication variables</w:t>
+      </w:r>
+    </w:p>
+    <w:p>
+      <w:pPr>
         <w:rPr>
           <w:lang w:val="en-US"/>
         </w:rPr>
@@ -931,6 +947,7 @@
     </w:p>
     <w:p>
       <w:pPr>
+        <w:keepNext/>
         <w:jc w:val="center"/>
       </w:pPr>
       <w:r>
@@ -938,7 +955,7 @@
           <w:noProof/>
         </w:rPr>
         <w:drawing>
-          <wp:inline distT="0" distB="0" distL="0" distR="0" wp14:anchorId="03DA5D68" wp14:editId="6B3E0DD5">
+          <wp:inline distT="0" distB="0" distL="0" distR="0" wp14:anchorId="0B407223" wp14:editId="42675AD8">
             <wp:extent cx="2885532" cy="2641600"/>
             <wp:effectExtent l="0" t="0" r="0" b="6350"/>
             <wp:docPr id="10" name="Billede 10"/>
@@ -976,6 +993,36 @@
     </w:p>
     <w:p>
       <w:pPr>
+        <w:pStyle w:val="Billedtekst"/>
+        <w:jc w:val="center"/>
+        <w:rPr>
+          <w:lang w:val="en-US"/>
+        </w:rPr>
+      </w:pPr>
+      <w:proofErr w:type="spellStart"/>
+      <w:r>
+        <w:rPr>
+          <w:lang w:val="en-US"/>
+        </w:rPr>
+        <w:t>Figur</w:t>
+      </w:r>
+      <w:proofErr w:type="spellEnd"/>
+      <w:r>
+        <w:rPr>
+          <w:lang w:val="en-US"/>
+        </w:rPr>
+        <w:t xml:space="preserve"> 4</w:t>
+      </w:r>
+      <w:r>
+        <w:rPr>
+          <w:noProof/>
+          <w:lang w:val="en-US"/>
+        </w:rPr>
+        <w:t xml:space="preserve"> - set_input_matrix_a(...) function</w:t>
+      </w:r>
+    </w:p>
+    <w:p>
+      <w:pPr>
         <w:rPr>
           <w:lang w:val="en-US"/>
         </w:rPr>
@@ -1051,6 +1098,7 @@
     </w:p>
     <w:p>
       <w:pPr>
+        <w:keepNext/>
         <w:jc w:val="center"/>
       </w:pPr>
       <w:r>
@@ -1059,7 +1107,7 @@
         </w:rPr>
         <w:lastRenderedPageBreak/>
         <w:drawing>
-          <wp:inline distT="0" distB="0" distL="0" distR="0" wp14:anchorId="46A5A747" wp14:editId="5C0F3538">
+          <wp:inline distT="0" distB="0" distL="0" distR="0" wp14:anchorId="1214D7CE" wp14:editId="44A7AA51">
             <wp:extent cx="3009900" cy="2529231"/>
             <wp:effectExtent l="0" t="0" r="0" b="4445"/>
             <wp:docPr id="11" name="Billede 11"/>
@@ -1097,47 +1145,84 @@
     </w:p>
     <w:p>
       <w:pPr>
-        <w:rPr>
-          <w:lang w:val="en-US"/>
-        </w:rPr>
-      </w:pPr>
-      <w:r>
-        <w:rPr>
-          <w:lang w:val="en-US"/>
-        </w:rPr>
-        <w:t xml:space="preserve">The two functions are then called </w:t>
+        <w:pStyle w:val="Billedtekst"/>
+        <w:jc w:val="center"/>
+        <w:rPr>
+          <w:lang w:val="en-US"/>
+        </w:rPr>
+      </w:pPr>
+      <w:proofErr w:type="spellStart"/>
+      <w:r>
+        <w:rPr>
+          <w:lang w:val="en-US"/>
+        </w:rPr>
+        <w:t>Figur</w:t>
+      </w:r>
+      <w:proofErr w:type="spellEnd"/>
+      <w:r>
+        <w:rPr>
+          <w:lang w:val="en-US"/>
+        </w:rPr>
+        <w:t xml:space="preserve"> 5</w:t>
+      </w:r>
+      <w:r>
+        <w:rPr>
+          <w:noProof/>
+          <w:lang w:val="en-US"/>
+        </w:rPr>
+        <w:t xml:space="preserve"> - set_input_matrix_b_t(...) function</w:t>
+      </w:r>
+    </w:p>
+    <w:p>
+      <w:pPr>
+        <w:rPr>
+          <w:lang w:val="en-US"/>
+        </w:rPr>
+      </w:pPr>
+      <w:r>
+        <w:rPr>
+          <w:lang w:val="en-US"/>
+        </w:rPr>
+        <w:t xml:space="preserve">The two functions are then called inside </w:t>
+      </w:r>
+      <w:r>
+        <w:rPr>
+          <w:lang w:val="en-US"/>
+        </w:rPr>
+        <w:t>“</w:t>
+      </w:r>
+      <w:proofErr w:type="spellStart"/>
+      <w:r>
+        <w:rPr>
+          <w:lang w:val="en-US"/>
+        </w:rPr>
+        <w:t>set_input_</w:t>
       </w:r>
       <w:proofErr w:type="gramStart"/>
       <w:r>
         <w:rPr>
           <w:lang w:val="en-US"/>
         </w:rPr>
-        <w:t>inside ”</w:t>
-      </w:r>
-      <w:proofErr w:type="spellStart"/>
-      <w:r>
-        <w:rPr>
-          <w:lang w:val="en-US"/>
-        </w:rPr>
-        <w:t>set</w:t>
+        <w:t>matrices</w:t>
+      </w:r>
+      <w:proofErr w:type="spellEnd"/>
+      <w:r>
+        <w:rPr>
+          <w:lang w:val="en-US"/>
+        </w:rPr>
+        <w:t>(</w:t>
       </w:r>
       <w:proofErr w:type="gramEnd"/>
       <w:r>
         <w:rPr>
           <w:lang w:val="en-US"/>
         </w:rPr>
-        <w:t>_input_matrices</w:t>
-      </w:r>
-      <w:proofErr w:type="spellEnd"/>
-      <w:r>
-        <w:rPr>
-          <w:lang w:val="en-US"/>
-        </w:rPr>
-        <w:t>(…)”:</w:t>
-      </w:r>
-    </w:p>
-    <w:p>
-      <w:pPr>
+        <w:t>…)”:</w:t>
+      </w:r>
+    </w:p>
+    <w:p>
+      <w:pPr>
+        <w:keepNext/>
         <w:jc w:val="center"/>
       </w:pPr>
       <w:r>
@@ -1145,7 +1230,7 @@
           <w:noProof/>
         </w:rPr>
         <w:drawing>
-          <wp:inline distT="0" distB="0" distL="0" distR="0" wp14:anchorId="4E798ACC" wp14:editId="27CE8BB4">
+          <wp:inline distT="0" distB="0" distL="0" distR="0" wp14:anchorId="6F3DACE8" wp14:editId="2C1F2510">
             <wp:extent cx="3689350" cy="640028"/>
             <wp:effectExtent l="0" t="0" r="0" b="8255"/>
             <wp:docPr id="4" name="Billede 4"/>
@@ -1183,6 +1268,36 @@
     </w:p>
     <w:p>
       <w:pPr>
+        <w:pStyle w:val="Billedtekst"/>
+        <w:jc w:val="center"/>
+        <w:rPr>
+          <w:lang w:val="en-US"/>
+        </w:rPr>
+      </w:pPr>
+      <w:proofErr w:type="spellStart"/>
+      <w:r>
+        <w:rPr>
+          <w:lang w:val="en-US"/>
+        </w:rPr>
+        <w:t>Figur</w:t>
+      </w:r>
+      <w:proofErr w:type="spellEnd"/>
+      <w:r>
+        <w:rPr>
+          <w:lang w:val="en-US"/>
+        </w:rPr>
+        <w:t xml:space="preserve"> 6</w:t>
+      </w:r>
+      <w:r>
+        <w:rPr>
+          <w:noProof/>
+          <w:lang w:val="en-US"/>
+        </w:rPr>
+        <w:t xml:space="preserve"> - set_input_matrices(...) function</w:t>
+      </w:r>
+    </w:p>
+    <w:p>
+      <w:pPr>
         <w:rPr>
           <w:lang w:val="en-US"/>
         </w:rPr>
@@ -1258,6 +1373,7 @@
     </w:p>
     <w:p>
       <w:pPr>
+        <w:keepNext/>
         <w:jc w:val="center"/>
       </w:pPr>
       <w:r>
@@ -1265,7 +1381,7 @@
           <w:noProof/>
         </w:rPr>
         <w:drawing>
-          <wp:inline distT="0" distB="0" distL="0" distR="0" wp14:anchorId="39D238D4" wp14:editId="50DAFEF2">
+          <wp:inline distT="0" distB="0" distL="0" distR="0" wp14:anchorId="41DD9621" wp14:editId="6CD5361E">
             <wp:extent cx="3575050" cy="1990234"/>
             <wp:effectExtent l="0" t="0" r="6350" b="0"/>
             <wp:docPr id="6" name="Billede 6"/>
@@ -1303,11 +1419,30 @@
     </w:p>
     <w:p>
       <w:pPr>
+        <w:pStyle w:val="Billedtekst"/>
         <w:jc w:val="center"/>
       </w:pPr>
-    </w:p>
-    <w:p>
-      <w:pPr>
+      <w:r>
+        <w:t xml:space="preserve">Figur 7 - </w:t>
+      </w:r>
+      <w:proofErr w:type="spellStart"/>
+      <w:r>
+        <w:t>display_matrix</w:t>
+      </w:r>
+      <w:proofErr w:type="spellEnd"/>
+      <w:r>
+        <w:t xml:space="preserve">(...) </w:t>
+      </w:r>
+      <w:proofErr w:type="spellStart"/>
+      <w:r>
+        <w:t>function</w:t>
+      </w:r>
+      <w:proofErr w:type="spellEnd"/>
+    </w:p>
+    <w:p/>
+    <w:p>
+      <w:pPr>
+        <w:keepNext/>
         <w:jc w:val="center"/>
       </w:pPr>
       <w:r>
@@ -1316,7 +1451,7 @@
         </w:rPr>
         <w:lastRenderedPageBreak/>
         <w:drawing>
-          <wp:inline distT="0" distB="0" distL="0" distR="0" wp14:anchorId="7C737343" wp14:editId="7419BA03">
+          <wp:inline distT="0" distB="0" distL="0" distR="0" wp14:anchorId="4A8A1DB3" wp14:editId="2FA23F29">
             <wp:extent cx="4914900" cy="2021953"/>
             <wp:effectExtent l="0" t="0" r="0" b="0"/>
             <wp:docPr id="7" name="Billede 7"/>
@@ -1354,11 +1489,44 @@
     </w:p>
     <w:p>
       <w:pPr>
+        <w:pStyle w:val="Billedtekst"/>
         <w:jc w:val="center"/>
-      </w:pPr>
-    </w:p>
-    <w:p>
-      <w:pPr>
+        <w:rPr>
+          <w:lang w:val="en-US"/>
+        </w:rPr>
+      </w:pPr>
+      <w:proofErr w:type="spellStart"/>
+      <w:r>
+        <w:rPr>
+          <w:lang w:val="en-US"/>
+        </w:rPr>
+        <w:t>Figur</w:t>
+      </w:r>
+      <w:proofErr w:type="spellEnd"/>
+      <w:r>
+        <w:rPr>
+          <w:lang w:val="en-US"/>
+        </w:rPr>
+        <w:t xml:space="preserve"> 8</w:t>
+      </w:r>
+      <w:r>
+        <w:rPr>
+          <w:noProof/>
+          <w:lang w:val="en-US"/>
+        </w:rPr>
+        <w:t xml:space="preserve"> - multi_matrix_soft(...) function</w:t>
+      </w:r>
+    </w:p>
+    <w:p>
+      <w:pPr>
+        <w:rPr>
+          <w:lang w:val="en-US"/>
+        </w:rPr>
+      </w:pPr>
+    </w:p>
+    <w:p>
+      <w:pPr>
+        <w:keepNext/>
         <w:jc w:val="center"/>
       </w:pPr>
       <w:r>
@@ -1366,7 +1534,7 @@
           <w:noProof/>
         </w:rPr>
         <w:drawing>
-          <wp:inline distT="0" distB="0" distL="0" distR="0" wp14:anchorId="1A01FBDB" wp14:editId="5927B049">
+          <wp:inline distT="0" distB="0" distL="0" distR="0" wp14:anchorId="7E5DC748" wp14:editId="6EB3089E">
             <wp:extent cx="1754316" cy="2413000"/>
             <wp:effectExtent l="0" t="0" r="0" b="6350"/>
             <wp:docPr id="8" name="Billede 8"/>
@@ -1404,22 +1572,61 @@
     </w:p>
     <w:p>
       <w:pPr>
+        <w:pStyle w:val="Billedtekst"/>
         <w:jc w:val="center"/>
-      </w:pPr>
+        <w:rPr>
+          <w:lang w:val="en-US"/>
+        </w:rPr>
+      </w:pPr>
+      <w:proofErr w:type="spellStart"/>
+      <w:r>
+        <w:rPr>
+          <w:lang w:val="en-US"/>
+        </w:rPr>
+        <w:t>Figur</w:t>
+      </w:r>
+      <w:proofErr w:type="spellEnd"/>
+      <w:r>
+        <w:rPr>
+          <w:lang w:val="en-US"/>
+        </w:rPr>
+        <w:t xml:space="preserve"> 9 - UART output</w:t>
+      </w:r>
     </w:p>
     <w:p>
       <w:pPr>
         <w:jc w:val="center"/>
-      </w:pPr>
-    </w:p>
-    <w:p>
-      <w:r>
+        <w:rPr>
+          <w:lang w:val="en-US"/>
+        </w:rPr>
+      </w:pPr>
+      <w:bookmarkStart w:id="0" w:name="_GoBack"/>
+      <w:bookmarkEnd w:id="0"/>
+    </w:p>
+    <w:p>
+      <w:pPr>
+        <w:jc w:val="center"/>
+        <w:rPr>
+          <w:lang w:val="en-US"/>
+        </w:rPr>
+      </w:pPr>
+    </w:p>
+    <w:p>
+      <w:pPr>
+        <w:rPr>
+          <w:lang w:val="en-US"/>
+        </w:rPr>
+      </w:pPr>
+      <w:r>
+        <w:rPr>
+          <w:lang w:val="en-US"/>
+        </w:rPr>
         <w:br w:type="page"/>
       </w:r>
     </w:p>
     <w:p>
       <w:pPr>
-        <w:pStyle w:val="Heading1"/>
+        <w:pStyle w:val="Overskrift1"/>
         <w:rPr>
           <w:sz w:val="28"/>
           <w:lang w:val="en-US"/>
@@ -1668,7 +1875,7 @@
     </w:p>
     <w:p>
       <w:pPr>
-        <w:pStyle w:val="Heading1"/>
+        <w:pStyle w:val="Overskrift1"/>
         <w:rPr>
           <w:sz w:val="28"/>
           <w:lang w:val="en-US"/>
@@ -1693,7 +1900,7 @@
     </w:p>
     <w:p>
       <w:pPr>
-        <w:pStyle w:val="Heading1"/>
+        <w:pStyle w:val="Overskrift1"/>
         <w:rPr>
           <w:sz w:val="28"/>
           <w:lang w:val="en-US"/>
@@ -2108,11 +2315,11 @@
     <w:name w:val="Normal"/>
     <w:qFormat/>
   </w:style>
-  <w:style w:type="paragraph" w:styleId="Heading1">
+  <w:style w:type="paragraph" w:styleId="Overskrift1">
     <w:name w:val="heading 1"/>
     <w:basedOn w:val="Normal"/>
     <w:next w:val="Normal"/>
-    <w:link w:val="Heading1Char"/>
+    <w:link w:val="Overskrift1Tegn"/>
     <w:uiPriority w:val="9"/>
     <w:qFormat/>
     <w:rsid w:val="00412B6D"/>
@@ -2129,11 +2336,11 @@
       <w:szCs w:val="32"/>
     </w:rPr>
   </w:style>
-  <w:style w:type="paragraph" w:styleId="Heading2">
+  <w:style w:type="paragraph" w:styleId="Overskrift2">
     <w:name w:val="heading 2"/>
     <w:basedOn w:val="Normal"/>
     <w:next w:val="Normal"/>
-    <w:link w:val="Heading2Char"/>
+    <w:link w:val="Overskrift2Tegn"/>
     <w:uiPriority w:val="9"/>
     <w:unhideWhenUsed/>
     <w:qFormat/>
@@ -2151,13 +2358,13 @@
       <w:szCs w:val="26"/>
     </w:rPr>
   </w:style>
-  <w:style w:type="character" w:default="1" w:styleId="DefaultParagraphFont">
+  <w:style w:type="character" w:default="1" w:styleId="Standardskrifttypeiafsnit">
     <w:name w:val="Default Paragraph Font"/>
     <w:uiPriority w:val="1"/>
     <w:semiHidden/>
     <w:unhideWhenUsed/>
   </w:style>
-  <w:style w:type="table" w:default="1" w:styleId="TableNormal">
+  <w:style w:type="table" w:default="1" w:styleId="Tabel-Normal">
     <w:name w:val="Normal Table"/>
     <w:uiPriority w:val="99"/>
     <w:semiHidden/>
@@ -2172,7 +2379,7 @@
       </w:tblCellMar>
     </w:tblPr>
   </w:style>
-  <w:style w:type="numbering" w:default="1" w:styleId="NoList">
+  <w:style w:type="numbering" w:default="1" w:styleId="Ingenoversigt">
     <w:name w:val="No List"/>
     <w:uiPriority w:val="99"/>
     <w:semiHidden/>
@@ -2194,10 +2401,10 @@
       <w:szCs w:val="24"/>
     </w:rPr>
   </w:style>
-  <w:style w:type="character" w:customStyle="1" w:styleId="Heading2Char">
-    <w:name w:val="Heading 2 Char"/>
-    <w:basedOn w:val="DefaultParagraphFont"/>
-    <w:link w:val="Heading2"/>
+  <w:style w:type="character" w:customStyle="1" w:styleId="Overskrift2Tegn">
+    <w:name w:val="Overskrift 2 Tegn"/>
+    <w:basedOn w:val="Standardskrifttypeiafsnit"/>
+    <w:link w:val="Overskrift2"/>
     <w:uiPriority w:val="9"/>
     <w:rsid w:val="00867F87"/>
     <w:rPr>
@@ -2207,10 +2414,10 @@
       <w:szCs w:val="26"/>
     </w:rPr>
   </w:style>
-  <w:style w:type="paragraph" w:styleId="BalloonText">
+  <w:style w:type="paragraph" w:styleId="Markeringsbobletekst">
     <w:name w:val="Balloon Text"/>
     <w:basedOn w:val="Normal"/>
-    <w:link w:val="BalloonTextChar"/>
+    <w:link w:val="MarkeringsbobletekstTegn"/>
     <w:uiPriority w:val="99"/>
     <w:semiHidden/>
     <w:unhideWhenUsed/>
@@ -2224,10 +2431,10 @@
       <w:szCs w:val="18"/>
     </w:rPr>
   </w:style>
-  <w:style w:type="character" w:customStyle="1" w:styleId="BalloonTextChar">
-    <w:name w:val="Balloon Text Char"/>
-    <w:basedOn w:val="DefaultParagraphFont"/>
-    <w:link w:val="BalloonText"/>
+  <w:style w:type="character" w:customStyle="1" w:styleId="MarkeringsbobletekstTegn">
+    <w:name w:val="Markeringsbobletekst Tegn"/>
+    <w:basedOn w:val="Standardskrifttypeiafsnit"/>
+    <w:link w:val="Markeringsbobletekst"/>
     <w:uiPriority w:val="99"/>
     <w:semiHidden/>
     <w:rsid w:val="00DC0302"/>
@@ -2239,13 +2446,13 @@
   </w:style>
   <w:style w:type="character" w:customStyle="1" w:styleId="5yl5">
     <w:name w:val="_5yl5"/>
-    <w:basedOn w:val="DefaultParagraphFont"/>
+    <w:basedOn w:val="Standardskrifttypeiafsnit"/>
     <w:rsid w:val="00412B6D"/>
   </w:style>
-  <w:style w:type="character" w:customStyle="1" w:styleId="Heading1Char">
-    <w:name w:val="Heading 1 Char"/>
-    <w:basedOn w:val="DefaultParagraphFont"/>
-    <w:link w:val="Heading1"/>
+  <w:style w:type="character" w:customStyle="1" w:styleId="Overskrift1Tegn">
+    <w:name w:val="Overskrift 1 Tegn"/>
+    <w:basedOn w:val="Standardskrifttypeiafsnit"/>
+    <w:link w:val="Overskrift1"/>
     <w:uiPriority w:val="9"/>
     <w:rsid w:val="00412B6D"/>
     <w:rPr>
@@ -2257,7 +2464,7 @@
   </w:style>
   <w:style w:type="character" w:styleId="Hyperlink">
     <w:name w:val="Hyperlink"/>
-    <w:basedOn w:val="DefaultParagraphFont"/>
+    <w:basedOn w:val="Standardskrifttypeiafsnit"/>
     <w:uiPriority w:val="99"/>
     <w:semiHidden/>
     <w:unhideWhenUsed/>
@@ -2267,7 +2474,7 @@
       <w:u w:val="single"/>
     </w:rPr>
   </w:style>
-  <w:style w:type="paragraph" w:styleId="Caption">
+  <w:style w:type="paragraph" w:styleId="Billedtekst">
     <w:name w:val="caption"/>
     <w:basedOn w:val="Normal"/>
     <w:next w:val="Normal"/>

</xml_diff>